<commit_message>
Bericht_neu Kleinere Änderungen an der Vorlage
</commit_message>
<xml_diff>
--- a/Organisatorisches/Dokumentation/Bericht_neu.docx
+++ b/Organisatorisches/Dokumentation/Bericht_neu.docx
@@ -7,7 +7,7 @@
         <w:tblStyle w:val="Tabellenraster"/>
         <w:tblpPr w:leftFromText="142" w:rightFromText="142" w:vertAnchor="page" w:horzAnchor="margin" w:tblpY="2821"/>
         <w:tblOverlap w:val="never"/>
-        <w:tblW w:w="8354" w:type="dxa"/>
+        <w:tblW w:w="6490" w:type="dxa"/>
         <w:tblBorders>
           <w:top w:val="none" w:sz="0" w:space="0" w:color="auto"/>
           <w:left w:val="none" w:sz="0" w:space="0" w:color="auto"/>
@@ -24,15 +24,15 @@
         <w:tblLook w:val="04A0" w:firstRow="1" w:lastRow="0" w:firstColumn="1" w:lastColumn="0" w:noHBand="0" w:noVBand="1"/>
       </w:tblPr>
       <w:tblGrid>
-        <w:gridCol w:w="8354"/>
+        <w:gridCol w:w="6490"/>
       </w:tblGrid>
       <w:tr>
         <w:trPr>
-          <w:trHeight w:val="563"/>
+          <w:trHeight w:val="1285"/>
         </w:trPr>
         <w:tc>
           <w:tcPr>
-            <w:tcW w:w="8354" w:type="dxa"/>
+            <w:tcW w:w="6490" w:type="dxa"/>
           </w:tcPr>
           <w:p>
             <w:pPr>
@@ -72,11 +72,11 @@
       </w:tr>
       <w:tr>
         <w:trPr>
-          <w:trHeight w:val="1558"/>
+          <w:trHeight w:val="3559"/>
         </w:trPr>
         <w:tc>
           <w:tcPr>
-            <w:tcW w:w="8354" w:type="dxa"/>
+            <w:tcW w:w="6490" w:type="dxa"/>
           </w:tcPr>
           <w:p>
             <w:pPr>
@@ -119,33 +119,23 @@
       </w:tr>
       <w:tr>
         <w:trPr>
-          <w:trHeight w:hRule="exact" w:val="1502"/>
+          <w:trHeight w:hRule="exact" w:val="3431"/>
         </w:trPr>
         <w:tc>
           <w:tcPr>
-            <w:tcW w:w="8354" w:type="dxa"/>
+            <w:tcW w:w="6490" w:type="dxa"/>
           </w:tcPr>
-          <w:p/>
-          <w:p/>
-          <w:p/>
-          <w:p/>
-          <w:p/>
-          <w:p/>
-          <w:p/>
-          <w:p/>
-          <w:p/>
-          <w:p/>
           <w:p/>
           <w:p/>
         </w:tc>
       </w:tr>
       <w:tr>
         <w:trPr>
-          <w:trHeight w:val="747"/>
+          <w:trHeight w:val="1707"/>
         </w:trPr>
         <w:tc>
           <w:tcPr>
-            <w:tcW w:w="8354" w:type="dxa"/>
+            <w:tcW w:w="6490" w:type="dxa"/>
           </w:tcPr>
           <w:p>
             <w:pPr>
@@ -2585,12 +2575,20 @@
       </w:r>
       <w:proofErr w:type="spellStart"/>
       <w:r>
-        <w:t>RespondRequestAllVirtualObjects eben dieses zurückgibt.</w:t>
-      </w:r>
-    </w:p>
-    <w:p>
-      <w:r>
-        <w:t>Der ControlActor</w:t>
+        <w:t>RespondRequestAllVirtualObjects</w:t>
+      </w:r>
+      <w:proofErr w:type="spellEnd"/>
+      <w:r>
+        <w:t xml:space="preserve"> eben dieses zurückgibt.</w:t>
+      </w:r>
+    </w:p>
+    <w:p>
+      <w:r>
+        <w:t xml:space="preserve">Der </w:t>
+      </w:r>
+      <w:proofErr w:type="spellStart"/>
+      <w:r>
+        <w:t>ControlActor</w:t>
       </w:r>
       <w:proofErr w:type="spellEnd"/>
       <w:r>
@@ -3661,6 +3659,11 @@
       <w:r>
         <w:t xml:space="preserve">Mit dem Update 2018.1 von Unity sollte .NET Standard 2.0 unterstützt werden und somit unser Framework lauffähig werden. </w:t>
       </w:r>
+      <w:r>
+        <w:t>Aufgrund der Struktur unseres Framework sollte es problemlos möglich sein, weitere Module wie Positionserkennung oder Userinputverarbeitung als Actors einzufügen.</w:t>
+      </w:r>
+      <w:bookmarkStart w:id="40" w:name="_GoBack"/>
+      <w:bookmarkEnd w:id="40"/>
     </w:p>
     <w:p>
       <w:pPr>
@@ -3687,8 +3690,6 @@
       <w:pPr>
         <w:pStyle w:val="DokLauftext"/>
       </w:pPr>
-      <w:bookmarkStart w:id="40" w:name="_GoBack"/>
-      <w:bookmarkEnd w:id="40"/>
     </w:p>
     <w:sectPr>
       <w:pgSz w:w="11906" w:h="16838"/>
@@ -3788,14 +3789,27 @@
           <w:r>
             <w:t xml:space="preserve"> / </w:t>
           </w:r>
-          <w:fldSimple w:instr=" SECTIONPAGES  \* roman  \* MERGEFORMAT ">
-            <w:r>
-              <w:rPr>
-                <w:noProof/>
-              </w:rPr>
-              <w:t>vi</w:t>
-            </w:r>
-          </w:fldSimple>
+          <w:r>
+            <w:fldChar w:fldCharType="begin"/>
+          </w:r>
+          <w:r>
+            <w:instrText xml:space="preserve"> SECTIONPAGES  \* roman  \* MERGEFORMAT </w:instrText>
+          </w:r>
+          <w:r>
+            <w:fldChar w:fldCharType="separate"/>
+          </w:r>
+          <w:r>
+            <w:rPr>
+              <w:noProof/>
+            </w:rPr>
+            <w:t>vi</w:t>
+          </w:r>
+          <w:r>
+            <w:rPr>
+              <w:noProof/>
+            </w:rPr>
+            <w:fldChar w:fldCharType="end"/>
+          </w:r>
         </w:p>
       </w:tc>
     </w:tr>
@@ -3948,28 +3962,57 @@
             </w:tabs>
             <w:spacing w:line="24" w:lineRule="atLeast"/>
           </w:pPr>
-          <w:fldSimple w:instr=" STYLEREF  Projekt_Name  \* MERGEFORMAT ">
-            <w:r>
-              <w:rPr>
-                <w:noProof/>
-              </w:rPr>
-              <w:t>Hololens Tour</w:t>
-            </w:r>
-          </w:fldSimple>
+          <w:r>
+            <w:fldChar w:fldCharType="begin"/>
+          </w:r>
+          <w:r>
+            <w:instrText xml:space="preserve"> STYLEREF  Projekt_Name  \* MERGEFORMAT </w:instrText>
+          </w:r>
+          <w:r>
+            <w:fldChar w:fldCharType="separate"/>
+          </w:r>
+          <w:r>
+            <w:rPr>
+              <w:noProof/>
+            </w:rPr>
+            <w:t>Hololens Tour</w:t>
+          </w:r>
+          <w:r>
+            <w:rPr>
+              <w:noProof/>
+            </w:rPr>
+            <w:fldChar w:fldCharType="end"/>
+          </w:r>
           <w:r>
             <w:t xml:space="preserve"> | </w:t>
           </w:r>
-          <w:fldSimple w:instr=" STYLEREF  Dok_Titel  \* MERGEFORMAT ">
-            <w:r>
-              <w:rPr>
-                <w:b w:val="0"/>
-                <w:bCs/>
-                <w:noProof/>
-                <w:lang w:val="de-DE"/>
-              </w:rPr>
-              <w:t>Abschlussbericht</w:t>
-            </w:r>
-          </w:fldSimple>
+          <w:r>
+            <w:fldChar w:fldCharType="begin"/>
+          </w:r>
+          <w:r>
+            <w:instrText xml:space="preserve"> STYLEREF  Dok_Titel  \* MERGEFORMAT </w:instrText>
+          </w:r>
+          <w:r>
+            <w:fldChar w:fldCharType="separate"/>
+          </w:r>
+          <w:r>
+            <w:rPr>
+              <w:b w:val="0"/>
+              <w:bCs/>
+              <w:noProof/>
+              <w:lang w:val="de-DE"/>
+            </w:rPr>
+            <w:t>Abschlussbericht</w:t>
+          </w:r>
+          <w:r>
+            <w:rPr>
+              <w:b w:val="0"/>
+              <w:bCs/>
+              <w:noProof/>
+              <w:lang w:val="de-DE"/>
+            </w:rPr>
+            <w:fldChar w:fldCharType="end"/>
+          </w:r>
         </w:p>
       </w:tc>
     </w:tr>
@@ -5261,6 +5304,7 @@
     <w:lsdException w:name="HTML Sample" w:semiHidden="1" w:unhideWhenUsed="1"/>
     <w:lsdException w:name="HTML Typewriter" w:semiHidden="1" w:unhideWhenUsed="1"/>
     <w:lsdException w:name="HTML Variable" w:semiHidden="1" w:unhideWhenUsed="1"/>
+    <w:lsdException w:name="Normal Table" w:semiHidden="1" w:unhideWhenUsed="1"/>
     <w:lsdException w:name="annotation subject" w:semiHidden="1" w:unhideWhenUsed="1"/>
     <w:lsdException w:name="No List" w:semiHidden="1" w:unhideWhenUsed="1"/>
     <w:lsdException w:name="Outline List 1" w:semiHidden="1" w:unhideWhenUsed="1"/>
@@ -5304,8 +5348,10 @@
     <w:lsdException w:name="Table Elegant" w:semiHidden="1" w:unhideWhenUsed="1"/>
     <w:lsdException w:name="Table Professional" w:semiHidden="1" w:unhideWhenUsed="1"/>
     <w:lsdException w:name="Table Subtle 1" w:semiHidden="1" w:unhideWhenUsed="1"/>
+    <w:lsdException w:name="Table Subtle 2" w:semiHidden="1" w:unhideWhenUsed="1"/>
     <w:lsdException w:name="Table Web 1" w:semiHidden="1" w:unhideWhenUsed="1"/>
     <w:lsdException w:name="Table Web 2" w:semiHidden="1" w:unhideWhenUsed="1"/>
+    <w:lsdException w:name="Table Web 3" w:semiHidden="1" w:unhideWhenUsed="1"/>
     <w:lsdException w:name="Balloon Text" w:semiHidden="1" w:unhideWhenUsed="1"/>
     <w:lsdException w:name="Table Grid" w:uiPriority="59"/>
     <w:lsdException w:name="Table Theme" w:semiHidden="1" w:unhideWhenUsed="1"/>
@@ -5707,6 +5753,7 @@
   <w:style w:type="character" w:default="1" w:styleId="Absatz-Standardschriftart">
     <w:name w:val="Default Paragraph Font"/>
     <w:uiPriority w:val="1"/>
+    <w:semiHidden/>
     <w:unhideWhenUsed/>
   </w:style>
   <w:style w:type="table" w:default="1" w:styleId="NormaleTabelle">
@@ -6792,7 +6839,7 @@
 </file>
 
 <file path=customXml/itemProps1.xml><?xml version="1.0" encoding="utf-8"?>
-<ds:datastoreItem xmlns:ds="http://schemas.openxmlformats.org/officeDocument/2006/customXml" ds:itemID="{5A4623B2-055F-47EC-A8F4-F80A993BD777}">
+<ds:datastoreItem xmlns:ds="http://schemas.openxmlformats.org/officeDocument/2006/customXml" ds:itemID="{936AC614-110F-4913-9D23-51293AD16453}">
   <ds:schemaRefs>
     <ds:schemaRef ds:uri="http://schemas.openxmlformats.org/officeDocument/2006/bibliography"/>
   </ds:schemaRefs>

</xml_diff>